<commit_message>
Just one 5D remaining, equations ready
</commit_message>
<xml_diff>
--- a/Report equations.docx
+++ b/Report equations.docx
@@ -2414,17 +2414,7 @@
               <w:sz w:val="30"/>
               <w:szCs w:val="28"/>
             </w:rPr>
-            <m:t xml:space="preserve"> =(</m:t>
-          </m:r>
-          <w:bookmarkStart w:id="0" w:name="_GoBack"/>
-          <w:bookmarkEnd w:id="0"/>
-          <m:r>
-            <w:rPr>
-              <w:rFonts w:ascii="Cambria Math" w:hAnsi="Cambria Math"/>
-              <w:sz w:val="30"/>
-              <w:szCs w:val="28"/>
-            </w:rPr>
-            <m:t>1-</m:t>
+            <m:t xml:space="preserve"> =(1-</m:t>
           </m:r>
           <m:sSup>
             <m:sSupPr>
@@ -2641,6 +2631,905 @@
           </m:sSub>
         </m:oMath>
       </m:oMathPara>
+    </w:p>
+    <w:p>
+      <w:pPr>
+        <w:rPr>
+          <w:sz w:val="30"/>
+          <w:szCs w:val="28"/>
+        </w:rPr>
+      </w:pPr>
+    </w:p>
+    <w:p>
+      <w:pPr>
+        <w:rPr>
+          <w:sz w:val="30"/>
+          <w:szCs w:val="28"/>
+        </w:rPr>
+      </w:pPr>
+    </w:p>
+    <w:p>
+      <w:pPr>
+        <w:rPr>
+          <w:sz w:val="30"/>
+          <w:szCs w:val="28"/>
+        </w:rPr>
+      </w:pPr>
+      <m:oMathPara>
+        <m:oMath>
+          <m:r>
+            <w:rPr>
+              <w:rFonts w:ascii="Cambria Math" w:hAnsi="Cambria Math"/>
+              <w:sz w:val="30"/>
+              <w:szCs w:val="28"/>
+            </w:rPr>
+            <m:t>b=a</m:t>
+          </m:r>
+          <m:sSup>
+            <m:sSupPr>
+              <m:ctrlPr>
+                <w:rPr>
+                  <w:rFonts w:ascii="Cambria Math" w:hAnsi="Cambria Math"/>
+                  <w:i/>
+                  <w:sz w:val="30"/>
+                  <w:szCs w:val="28"/>
+                </w:rPr>
+              </m:ctrlPr>
+            </m:sSupPr>
+            <m:e>
+              <m:r>
+                <w:rPr>
+                  <w:rFonts w:ascii="Cambria Math" w:hAnsi="Cambria Math"/>
+                  <w:sz w:val="30"/>
+                  <w:szCs w:val="28"/>
+                </w:rPr>
+                <m:t>*r</m:t>
+              </m:r>
+            </m:e>
+            <m:sup>
+              <m:r>
+                <w:rPr>
+                  <w:rFonts w:ascii="Cambria Math" w:hAnsi="Cambria Math"/>
+                  <w:sz w:val="30"/>
+                  <w:szCs w:val="28"/>
+                </w:rPr>
+                <m:t>n-1</m:t>
+              </m:r>
+            </m:sup>
+          </m:sSup>
+        </m:oMath>
+      </m:oMathPara>
+    </w:p>
+    <w:p>
+      <w:pPr>
+        <w:rPr>
+          <w:sz w:val="30"/>
+          <w:szCs w:val="28"/>
+        </w:rPr>
+      </w:pPr>
+      <w:r>
+        <w:rPr>
+          <w:sz w:val="30"/>
+          <w:szCs w:val="28"/>
+        </w:rPr>
+        <w:br/>
+      </w:r>
+      <m:oMathPara>
+        <m:oMath>
+          <m:r>
+            <w:rPr>
+              <w:rFonts w:ascii="Cambria Math" w:hAnsi="Cambria Math"/>
+              <w:sz w:val="30"/>
+              <w:szCs w:val="28"/>
+            </w:rPr>
+            <m:t>1= ε*</m:t>
+          </m:r>
+          <m:sSubSup>
+            <m:sSubSupPr>
+              <m:ctrlPr>
+                <w:rPr>
+                  <w:rFonts w:ascii="Cambria Math" w:hAnsi="Cambria Math"/>
+                  <w:i/>
+                  <w:sz w:val="30"/>
+                  <w:szCs w:val="28"/>
+                </w:rPr>
+              </m:ctrlPr>
+            </m:sSubSupPr>
+            <m:e>
+              <m:r>
+                <w:rPr>
+                  <w:rFonts w:ascii="Cambria Math" w:hAnsi="Cambria Math"/>
+                  <w:sz w:val="30"/>
+                  <w:szCs w:val="28"/>
+                </w:rPr>
+                <m:t>r</m:t>
+              </m:r>
+            </m:e>
+            <m:sub>
+              <m:r>
+                <w:rPr>
+                  <w:rFonts w:ascii="Cambria Math" w:hAnsi="Cambria Math"/>
+                  <w:sz w:val="30"/>
+                  <w:szCs w:val="28"/>
+                </w:rPr>
+                <m:t>sel</m:t>
+              </m:r>
+            </m:sub>
+            <m:sup>
+              <m:r>
+                <w:rPr>
+                  <w:rFonts w:ascii="Cambria Math" w:hAnsi="Cambria Math"/>
+                  <w:sz w:val="30"/>
+                  <w:szCs w:val="28"/>
+                </w:rPr>
+                <m:t>(RES-1)</m:t>
+              </m:r>
+            </m:sup>
+          </m:sSubSup>
+        </m:oMath>
+      </m:oMathPara>
+    </w:p>
+    <w:p>
+      <w:pPr>
+        <w:rPr>
+          <w:sz w:val="30"/>
+          <w:szCs w:val="28"/>
+        </w:rPr>
+      </w:pPr>
+    </w:p>
+    <w:p>
+      <w:pPr>
+        <w:rPr>
+          <w:sz w:val="30"/>
+          <w:szCs w:val="28"/>
+        </w:rPr>
+      </w:pPr>
+      <m:oMathPara>
+        <m:oMath>
+          <m:sSub>
+            <m:sSubPr>
+              <m:ctrlPr>
+                <w:rPr>
+                  <w:rFonts w:ascii="Cambria Math" w:hAnsi="Cambria Math"/>
+                  <w:i/>
+                  <w:sz w:val="30"/>
+                  <w:szCs w:val="28"/>
+                </w:rPr>
+              </m:ctrlPr>
+            </m:sSubPr>
+            <m:e>
+              <m:r>
+                <w:rPr>
+                  <w:rFonts w:ascii="Cambria Math" w:hAnsi="Cambria Math"/>
+                  <w:sz w:val="30"/>
+                  <w:szCs w:val="28"/>
+                </w:rPr>
+                <m:t>r</m:t>
+              </m:r>
+            </m:e>
+            <m:sub>
+              <m:r>
+                <w:rPr>
+                  <w:rFonts w:ascii="Cambria Math" w:hAnsi="Cambria Math"/>
+                  <w:sz w:val="30"/>
+                  <w:szCs w:val="28"/>
+                </w:rPr>
+                <m:t>cost</m:t>
+              </m:r>
+            </m:sub>
+          </m:sSub>
+          <m:r>
+            <w:rPr>
+              <w:rFonts w:ascii="Cambria Math" w:hAnsi="Cambria Math"/>
+              <w:sz w:val="30"/>
+              <w:szCs w:val="28"/>
+            </w:rPr>
+            <m:t xml:space="preserve">≤ </m:t>
+          </m:r>
+          <m:sSub>
+            <m:sSubPr>
+              <m:ctrlPr>
+                <w:rPr>
+                  <w:rFonts w:ascii="Cambria Math" w:hAnsi="Cambria Math"/>
+                  <w:i/>
+                  <w:sz w:val="30"/>
+                  <w:szCs w:val="28"/>
+                </w:rPr>
+              </m:ctrlPr>
+            </m:sSubPr>
+            <m:e>
+              <m:r>
+                <w:rPr>
+                  <w:rFonts w:ascii="Cambria Math" w:hAnsi="Cambria Math"/>
+                  <w:sz w:val="30"/>
+                  <w:szCs w:val="28"/>
+                </w:rPr>
+                <m:t>β</m:t>
+              </m:r>
+            </m:e>
+            <m:sub>
+              <m:r>
+                <w:rPr>
+                  <w:rFonts w:ascii="Cambria Math" w:hAnsi="Cambria Math"/>
+                  <w:sz w:val="30"/>
+                  <w:szCs w:val="28"/>
+                </w:rPr>
+                <m:t>max</m:t>
+              </m:r>
+            </m:sub>
+          </m:sSub>
+          <m:r>
+            <w:rPr>
+              <w:rFonts w:ascii="Cambria Math" w:hAnsi="Cambria Math"/>
+              <w:sz w:val="30"/>
+              <w:szCs w:val="28"/>
+            </w:rPr>
+            <m:t>*</m:t>
+          </m:r>
+          <m:sSub>
+            <m:sSubPr>
+              <m:ctrlPr>
+                <w:rPr>
+                  <w:rFonts w:ascii="Cambria Math" w:hAnsi="Cambria Math"/>
+                  <w:i/>
+                  <w:sz w:val="30"/>
+                  <w:szCs w:val="28"/>
+                </w:rPr>
+              </m:ctrlPr>
+            </m:sSubPr>
+            <m:e>
+              <m:r>
+                <w:rPr>
+                  <w:rFonts w:ascii="Cambria Math" w:hAnsi="Cambria Math"/>
+                  <w:sz w:val="30"/>
+                  <w:szCs w:val="28"/>
+                </w:rPr>
+                <m:t>r</m:t>
+              </m:r>
+            </m:e>
+            <m:sub>
+              <m:r>
+                <w:rPr>
+                  <w:rFonts w:ascii="Cambria Math" w:hAnsi="Cambria Math"/>
+                  <w:sz w:val="30"/>
+                  <w:szCs w:val="28"/>
+                </w:rPr>
+                <m:t>sel</m:t>
+              </m:r>
+            </m:sub>
+          </m:sSub>
+        </m:oMath>
+      </m:oMathPara>
+    </w:p>
+    <w:p>
+      <w:pPr>
+        <w:rPr>
+          <w:sz w:val="30"/>
+          <w:szCs w:val="28"/>
+        </w:rPr>
+      </w:pPr>
+    </w:p>
+    <w:p>
+      <w:pPr>
+        <w:rPr>
+          <w:sz w:val="30"/>
+          <w:szCs w:val="28"/>
+        </w:rPr>
+      </w:pPr>
+      <m:oMathPara>
+        <m:oMath>
+          <m:sSub>
+            <m:sSubPr>
+              <m:ctrlPr>
+                <w:rPr>
+                  <w:rFonts w:ascii="Cambria Math" w:hAnsi="Cambria Math"/>
+                  <w:i/>
+                  <w:sz w:val="30"/>
+                  <w:szCs w:val="28"/>
+                </w:rPr>
+              </m:ctrlPr>
+            </m:sSubPr>
+            <m:e>
+              <m:r>
+                <w:rPr>
+                  <w:rFonts w:ascii="Cambria Math" w:hAnsi="Cambria Math"/>
+                  <w:sz w:val="30"/>
+                  <w:szCs w:val="28"/>
+                </w:rPr>
+                <m:t>r</m:t>
+              </m:r>
+            </m:e>
+            <m:sub>
+              <m:r>
+                <w:rPr>
+                  <w:rFonts w:ascii="Cambria Math" w:hAnsi="Cambria Math"/>
+                  <w:sz w:val="30"/>
+                  <w:szCs w:val="28"/>
+                </w:rPr>
+                <m:t>sel</m:t>
+              </m:r>
+            </m:sub>
+          </m:sSub>
+          <m:r>
+            <w:rPr>
+              <w:rFonts w:ascii="Cambria Math" w:hAnsi="Cambria Math"/>
+              <w:sz w:val="30"/>
+              <w:szCs w:val="28"/>
+            </w:rPr>
+            <m:t>=</m:t>
+          </m:r>
+          <m:f>
+            <m:fPr>
+              <m:ctrlPr>
+                <w:rPr>
+                  <w:rFonts w:ascii="Cambria Math" w:hAnsi="Cambria Math"/>
+                  <w:i/>
+                  <w:sz w:val="30"/>
+                  <w:szCs w:val="28"/>
+                </w:rPr>
+              </m:ctrlPr>
+            </m:fPr>
+            <m:num>
+              <m:r>
+                <w:rPr>
+                  <w:rFonts w:ascii="Cambria Math" w:hAnsi="Cambria Math"/>
+                  <w:sz w:val="30"/>
+                  <w:szCs w:val="28"/>
+                </w:rPr>
+                <m:t>1</m:t>
+              </m:r>
+            </m:num>
+            <m:den>
+              <m:rad>
+                <m:radPr>
+                  <m:ctrlPr>
+                    <w:rPr>
+                      <w:rFonts w:ascii="Cambria Math" w:hAnsi="Cambria Math"/>
+                      <w:i/>
+                      <w:sz w:val="30"/>
+                      <w:szCs w:val="28"/>
+                    </w:rPr>
+                  </m:ctrlPr>
+                </m:radPr>
+                <m:deg>
+                  <m:d>
+                    <m:dPr>
+                      <m:ctrlPr>
+                        <w:rPr>
+                          <w:rFonts w:ascii="Cambria Math" w:hAnsi="Cambria Math"/>
+                          <w:i/>
+                          <w:sz w:val="30"/>
+                          <w:szCs w:val="28"/>
+                        </w:rPr>
+                      </m:ctrlPr>
+                    </m:dPr>
+                    <m:e>
+                      <m:r>
+                        <w:rPr>
+                          <w:rFonts w:ascii="Cambria Math" w:hAnsi="Cambria Math"/>
+                          <w:sz w:val="30"/>
+                          <w:szCs w:val="28"/>
+                        </w:rPr>
+                        <m:t>RES-1</m:t>
+                      </m:r>
+                    </m:e>
+                  </m:d>
+                </m:deg>
+                <m:e>
+                  <m:r>
+                    <w:rPr>
+                      <w:rFonts w:ascii="Cambria Math" w:hAnsi="Cambria Math"/>
+                      <w:sz w:val="30"/>
+                      <w:szCs w:val="28"/>
+                    </w:rPr>
+                    <m:t>ε</m:t>
+                  </m:r>
+                </m:e>
+              </m:rad>
+            </m:den>
+          </m:f>
+        </m:oMath>
+      </m:oMathPara>
+    </w:p>
+    <w:p>
+      <w:pPr>
+        <w:rPr>
+          <w:sz w:val="30"/>
+          <w:szCs w:val="28"/>
+        </w:rPr>
+      </w:pPr>
+    </w:p>
+    <w:p>
+      <w:pPr>
+        <w:rPr>
+          <w:sz w:val="30"/>
+          <w:szCs w:val="28"/>
+        </w:rPr>
+      </w:pPr>
+      <m:oMathPara>
+        <m:oMath>
+          <m:sSub>
+            <m:sSubPr>
+              <m:ctrlPr>
+                <w:rPr>
+                  <w:rFonts w:ascii="Cambria Math" w:hAnsi="Cambria Math"/>
+                  <w:i/>
+                  <w:sz w:val="30"/>
+                  <w:szCs w:val="28"/>
+                </w:rPr>
+              </m:ctrlPr>
+            </m:sSubPr>
+            <m:e>
+              <m:r>
+                <w:rPr>
+                  <w:rFonts w:ascii="Cambria Math" w:hAnsi="Cambria Math"/>
+                  <w:sz w:val="30"/>
+                  <w:szCs w:val="28"/>
+                </w:rPr>
+                <m:t>β</m:t>
+              </m:r>
+            </m:e>
+            <m:sub>
+              <m:r>
+                <w:rPr>
+                  <w:rFonts w:ascii="Cambria Math" w:hAnsi="Cambria Math"/>
+                  <w:sz w:val="30"/>
+                  <w:szCs w:val="28"/>
+                </w:rPr>
+                <m:t>max</m:t>
+              </m:r>
+            </m:sub>
+          </m:sSub>
+          <m:r>
+            <w:rPr>
+              <w:rFonts w:ascii="Cambria Math" w:hAnsi="Cambria Math"/>
+              <w:sz w:val="30"/>
+              <w:szCs w:val="28"/>
+            </w:rPr>
+            <m:t xml:space="preserve">=1 → </m:t>
+          </m:r>
+          <m:sSub>
+            <m:sSubPr>
+              <m:ctrlPr>
+                <w:rPr>
+                  <w:rFonts w:ascii="Cambria Math" w:hAnsi="Cambria Math"/>
+                  <w:i/>
+                  <w:sz w:val="30"/>
+                  <w:szCs w:val="28"/>
+                </w:rPr>
+              </m:ctrlPr>
+            </m:sSubPr>
+            <m:e>
+              <m:r>
+                <w:rPr>
+                  <w:rFonts w:ascii="Cambria Math" w:hAnsi="Cambria Math"/>
+                  <w:sz w:val="30"/>
+                  <w:szCs w:val="28"/>
+                </w:rPr>
+                <m:t>r</m:t>
+              </m:r>
+            </m:e>
+            <m:sub>
+              <m:r>
+                <w:rPr>
+                  <w:rFonts w:ascii="Cambria Math" w:hAnsi="Cambria Math"/>
+                  <w:sz w:val="30"/>
+                  <w:szCs w:val="28"/>
+                </w:rPr>
+                <m:t>cost</m:t>
+              </m:r>
+            </m:sub>
+          </m:sSub>
+          <m:r>
+            <w:rPr>
+              <w:rFonts w:ascii="Cambria Math" w:hAnsi="Cambria Math"/>
+              <w:sz w:val="30"/>
+              <w:szCs w:val="28"/>
+            </w:rPr>
+            <m:t>=</m:t>
+          </m:r>
+          <m:sSub>
+            <m:sSubPr>
+              <m:ctrlPr>
+                <w:rPr>
+                  <w:rFonts w:ascii="Cambria Math" w:hAnsi="Cambria Math"/>
+                  <w:i/>
+                  <w:sz w:val="30"/>
+                  <w:szCs w:val="28"/>
+                </w:rPr>
+              </m:ctrlPr>
+            </m:sSubPr>
+            <m:e>
+              <m:r>
+                <w:rPr>
+                  <w:rFonts w:ascii="Cambria Math" w:hAnsi="Cambria Math"/>
+                  <w:sz w:val="30"/>
+                  <w:szCs w:val="28"/>
+                </w:rPr>
+                <m:t>r</m:t>
+              </m:r>
+            </m:e>
+            <m:sub>
+              <m:r>
+                <w:rPr>
+                  <w:rFonts w:ascii="Cambria Math" w:hAnsi="Cambria Math"/>
+                  <w:sz w:val="30"/>
+                  <w:szCs w:val="28"/>
+                </w:rPr>
+                <m:t>sel</m:t>
+              </m:r>
+            </m:sub>
+          </m:sSub>
+        </m:oMath>
+      </m:oMathPara>
+    </w:p>
+    <w:p>
+      <w:pPr>
+        <w:rPr>
+          <w:sz w:val="30"/>
+          <w:szCs w:val="28"/>
+        </w:rPr>
+      </w:pPr>
+    </w:p>
+    <w:p>
+      <w:pPr>
+        <w:rPr>
+          <w:sz w:val="30"/>
+          <w:szCs w:val="28"/>
+        </w:rPr>
+      </w:pPr>
+      <m:oMathPara>
+        <m:oMath>
+          <m:r>
+            <w:rPr>
+              <w:rFonts w:ascii="Cambria Math" w:hAnsi="Cambria Math"/>
+              <w:sz w:val="30"/>
+              <w:szCs w:val="28"/>
+            </w:rPr>
+            <m:t>η=</m:t>
+          </m:r>
+          <m:d>
+            <m:dPr>
+              <m:ctrlPr>
+                <w:rPr>
+                  <w:rFonts w:ascii="Cambria Math" w:hAnsi="Cambria Math"/>
+                  <w:i/>
+                  <w:sz w:val="30"/>
+                  <w:szCs w:val="28"/>
+                </w:rPr>
+              </m:ctrlPr>
+            </m:dPr>
+            <m:e>
+              <m:r>
+                <w:rPr>
+                  <w:rFonts w:ascii="Cambria Math" w:hAnsi="Cambria Math"/>
+                  <w:sz w:val="30"/>
+                  <w:szCs w:val="28"/>
+                </w:rPr>
+                <m:t>Dim-1</m:t>
+              </m:r>
+            </m:e>
+          </m:d>
+          <m:r>
+            <w:rPr>
+              <w:rFonts w:ascii="Cambria Math" w:hAnsi="Cambria Math"/>
+              <w:sz w:val="30"/>
+              <w:szCs w:val="28"/>
+            </w:rPr>
+            <m:t>*</m:t>
+          </m:r>
+          <m:sSup>
+            <m:sSupPr>
+              <m:ctrlPr>
+                <w:rPr>
+                  <w:rFonts w:ascii="Cambria Math" w:hAnsi="Cambria Math"/>
+                  <w:i/>
+                  <w:sz w:val="30"/>
+                  <w:szCs w:val="28"/>
+                </w:rPr>
+              </m:ctrlPr>
+            </m:sSupPr>
+            <m:e>
+              <m:d>
+                <m:dPr>
+                  <m:ctrlPr>
+                    <w:rPr>
+                      <w:rFonts w:ascii="Cambria Math" w:hAnsi="Cambria Math"/>
+                      <w:i/>
+                      <w:sz w:val="30"/>
+                      <w:szCs w:val="28"/>
+                    </w:rPr>
+                  </m:ctrlPr>
+                </m:dPr>
+                <m:e>
+                  <m:sSub>
+                    <m:sSubPr>
+                      <m:ctrlPr>
+                        <w:rPr>
+                          <w:rFonts w:ascii="Cambria Math" w:hAnsi="Cambria Math"/>
+                          <w:i/>
+                          <w:sz w:val="30"/>
+                          <w:szCs w:val="28"/>
+                        </w:rPr>
+                      </m:ctrlPr>
+                    </m:sSubPr>
+                    <m:e>
+                      <m:r>
+                        <w:rPr>
+                          <w:rFonts w:ascii="Cambria Math" w:hAnsi="Cambria Math"/>
+                          <w:sz w:val="30"/>
+                          <w:szCs w:val="28"/>
+                        </w:rPr>
+                        <m:t>β</m:t>
+                      </m:r>
+                    </m:e>
+                    <m:sub>
+                      <m:r>
+                        <w:rPr>
+                          <w:rFonts w:ascii="Cambria Math" w:hAnsi="Cambria Math"/>
+                          <w:sz w:val="30"/>
+                          <w:szCs w:val="28"/>
+                        </w:rPr>
+                        <m:t>max</m:t>
+                      </m:r>
+                    </m:sub>
+                  </m:sSub>
+                  <m:r>
+                    <w:rPr>
+                      <w:rFonts w:ascii="Cambria Math" w:hAnsi="Cambria Math"/>
+                      <w:sz w:val="30"/>
+                      <w:szCs w:val="28"/>
+                    </w:rPr>
+                    <m:t>*</m:t>
+                  </m:r>
+                  <m:sSub>
+                    <m:sSubPr>
+                      <m:ctrlPr>
+                        <w:rPr>
+                          <w:rFonts w:ascii="Cambria Math" w:hAnsi="Cambria Math"/>
+                          <w:i/>
+                          <w:sz w:val="30"/>
+                          <w:szCs w:val="28"/>
+                        </w:rPr>
+                      </m:ctrlPr>
+                    </m:sSubPr>
+                    <m:e>
+                      <m:r>
+                        <w:rPr>
+                          <w:rFonts w:ascii="Cambria Math" w:hAnsi="Cambria Math"/>
+                          <w:sz w:val="30"/>
+                          <w:szCs w:val="28"/>
+                        </w:rPr>
+                        <m:t>r</m:t>
+                      </m:r>
+                    </m:e>
+                    <m:sub>
+                      <m:r>
+                        <w:rPr>
+                          <w:rFonts w:ascii="Cambria Math" w:hAnsi="Cambria Math"/>
+                          <w:sz w:val="30"/>
+                          <w:szCs w:val="28"/>
+                        </w:rPr>
+                        <m:t>sel</m:t>
+                      </m:r>
+                    </m:sub>
+                  </m:sSub>
+                </m:e>
+              </m:d>
+            </m:e>
+            <m:sup>
+              <m:r>
+                <w:rPr>
+                  <w:rFonts w:ascii="Cambria Math" w:hAnsi="Cambria Math"/>
+                  <w:sz w:val="30"/>
+                  <w:szCs w:val="28"/>
+                </w:rPr>
+                <m:t>2</m:t>
+              </m:r>
+            </m:sup>
+          </m:sSup>
+          <m:r>
+            <w:rPr>
+              <w:rFonts w:ascii="Cambria Math" w:hAnsi="Cambria Math"/>
+              <w:sz w:val="30"/>
+              <w:szCs w:val="28"/>
+            </w:rPr>
+            <m:t>-1</m:t>
+          </m:r>
+          <m:r>
+            <w:rPr>
+              <w:sz w:val="30"/>
+              <w:szCs w:val="28"/>
+            </w:rPr>
+            <w:br/>
+          </m:r>
+        </m:oMath>
+      </m:oMathPara>
+    </w:p>
+    <w:p>
+      <w:pPr>
+        <w:rPr>
+          <w:sz w:val="30"/>
+          <w:szCs w:val="28"/>
+        </w:rPr>
+      </w:pPr>
+      <m:oMathPara>
+        <m:oMath>
+          <m:r>
+            <w:rPr>
+              <w:rFonts w:ascii="Cambria Math" w:hAnsi="Cambria Math"/>
+              <w:sz w:val="30"/>
+              <w:szCs w:val="28"/>
+            </w:rPr>
+            <m:t>η=</m:t>
+          </m:r>
+          <m:d>
+            <m:dPr>
+              <m:ctrlPr>
+                <w:rPr>
+                  <w:rFonts w:ascii="Cambria Math" w:hAnsi="Cambria Math"/>
+                  <w:i/>
+                  <w:sz w:val="30"/>
+                  <w:szCs w:val="28"/>
+                </w:rPr>
+              </m:ctrlPr>
+            </m:dPr>
+            <m:e>
+              <m:r>
+                <w:rPr>
+                  <w:rFonts w:ascii="Cambria Math" w:hAnsi="Cambria Math"/>
+                  <w:sz w:val="30"/>
+                  <w:szCs w:val="28"/>
+                </w:rPr>
+                <m:t>Dim-1</m:t>
+              </m:r>
+            </m:e>
+          </m:d>
+          <m:r>
+            <w:rPr>
+              <w:rFonts w:ascii="Cambria Math" w:hAnsi="Cambria Math"/>
+              <w:sz w:val="30"/>
+              <w:szCs w:val="28"/>
+            </w:rPr>
+            <m:t>*</m:t>
+          </m:r>
+          <m:sSup>
+            <m:sSupPr>
+              <m:ctrlPr>
+                <w:rPr>
+                  <w:rFonts w:ascii="Cambria Math" w:hAnsi="Cambria Math"/>
+                  <w:i/>
+                  <w:sz w:val="30"/>
+                  <w:szCs w:val="28"/>
+                </w:rPr>
+              </m:ctrlPr>
+            </m:sSupPr>
+            <m:e>
+              <m:d>
+                <m:dPr>
+                  <m:ctrlPr>
+                    <w:rPr>
+                      <w:rFonts w:ascii="Cambria Math" w:hAnsi="Cambria Math"/>
+                      <w:i/>
+                      <w:sz w:val="30"/>
+                      <w:szCs w:val="28"/>
+                    </w:rPr>
+                  </m:ctrlPr>
+                </m:dPr>
+                <m:e>
+                  <m:sSub>
+                    <m:sSubPr>
+                      <m:ctrlPr>
+                        <w:rPr>
+                          <w:rFonts w:ascii="Cambria Math" w:hAnsi="Cambria Math"/>
+                          <w:i/>
+                          <w:sz w:val="30"/>
+                          <w:szCs w:val="28"/>
+                        </w:rPr>
+                      </m:ctrlPr>
+                    </m:sSubPr>
+                    <m:e>
+                      <m:r>
+                        <w:rPr>
+                          <w:rFonts w:ascii="Cambria Math" w:hAnsi="Cambria Math"/>
+                          <w:sz w:val="30"/>
+                          <w:szCs w:val="28"/>
+                        </w:rPr>
+                        <m:t>β</m:t>
+                      </m:r>
+                    </m:e>
+                    <m:sub>
+                      <m:r>
+                        <w:rPr>
+                          <w:rFonts w:ascii="Cambria Math" w:hAnsi="Cambria Math"/>
+                          <w:sz w:val="30"/>
+                          <w:szCs w:val="28"/>
+                        </w:rPr>
+                        <m:t>max</m:t>
+                      </m:r>
+                    </m:sub>
+                  </m:sSub>
+                  <m:r>
+                    <w:rPr>
+                      <w:rFonts w:ascii="Cambria Math" w:hAnsi="Cambria Math"/>
+                      <w:sz w:val="30"/>
+                      <w:szCs w:val="28"/>
+                    </w:rPr>
+                    <m:t>*</m:t>
+                  </m:r>
+                  <m:sSub>
+                    <m:sSubPr>
+                      <m:ctrlPr>
+                        <w:rPr>
+                          <w:rFonts w:ascii="Cambria Math" w:hAnsi="Cambria Math"/>
+                          <w:i/>
+                          <w:sz w:val="30"/>
+                          <w:szCs w:val="28"/>
+                        </w:rPr>
+                      </m:ctrlPr>
+                    </m:sSubPr>
+                    <m:e>
+                      <m:r>
+                        <w:rPr>
+                          <w:rFonts w:ascii="Cambria Math" w:hAnsi="Cambria Math"/>
+                          <w:sz w:val="30"/>
+                          <w:szCs w:val="28"/>
+                        </w:rPr>
+                        <m:t>r</m:t>
+                      </m:r>
+                    </m:e>
+                    <m:sub>
+                      <m:r>
+                        <w:rPr>
+                          <w:rFonts w:ascii="Cambria Math" w:hAnsi="Cambria Math"/>
+                          <w:sz w:val="30"/>
+                          <w:szCs w:val="28"/>
+                        </w:rPr>
+                        <m:t>sel</m:t>
+                      </m:r>
+                    </m:sub>
+                  </m:sSub>
+                </m:e>
+              </m:d>
+            </m:e>
+            <m:sup>
+              <m:r>
+                <w:rPr>
+                  <w:rFonts w:ascii="Cambria Math" w:hAnsi="Cambria Math"/>
+                  <w:sz w:val="30"/>
+                  <w:szCs w:val="28"/>
+                </w:rPr>
+                <m:t>1</m:t>
+              </m:r>
+            </m:sup>
+          </m:sSup>
+          <m:r>
+            <w:rPr>
+              <w:rFonts w:ascii="Cambria Math" w:hAnsi="Cambria Math"/>
+              <w:sz w:val="30"/>
+              <w:szCs w:val="28"/>
+            </w:rPr>
+            <m:t>-1</m:t>
+          </m:r>
+          <m:r>
+            <w:rPr>
+              <w:sz w:val="30"/>
+              <w:szCs w:val="28"/>
+            </w:rPr>
+            <w:br/>
+          </m:r>
+        </m:oMath>
+      </m:oMathPara>
+    </w:p>
+    <w:p>
+      <w:pPr>
+        <w:rPr>
+          <w:sz w:val="30"/>
+          <w:szCs w:val="28"/>
+        </w:rPr>
+      </w:pPr>
+      <w:bookmarkStart w:id="0" w:name="_GoBack"/>
+      <w:bookmarkEnd w:id="0"/>
     </w:p>
     <w:p>
       <w:pPr>

</xml_diff>

<commit_message>
Gamma in Exp Symbol
</commit_message>
<xml_diff>
--- a/Report equations.docx
+++ b/Report equations.docx
@@ -18,7 +18,18 @@
           <w:sz w:val="30"/>
           <w:szCs w:val="28"/>
         </w:rPr>
-        <w:t>PROOF FOR NUMBER OF FPC CALLS using APD</w:t>
+        <w:t>PROOF FOR NUMB</w:t>
+      </w:r>
+      <w:bookmarkStart w:id="0" w:name="_GoBack"/>
+      <w:bookmarkEnd w:id="0"/>
+      <w:r>
+        <w:rPr>
+          <w:b/>
+          <w:bCs/>
+          <w:sz w:val="30"/>
+          <w:szCs w:val="28"/>
+        </w:rPr>
+        <w:t>ER OF FPC CALLS using APD</w:t>
       </w:r>
     </w:p>
     <w:p>
@@ -1338,7 +1349,7 @@
               <w:sz w:val="30"/>
               <w:szCs w:val="28"/>
             </w:rPr>
-            <m:t>α</m:t>
+            <m:t>γ</m:t>
           </m:r>
           <m:r>
             <m:rPr>
@@ -1419,7 +1430,18 @@
                   <w:sz w:val="30"/>
                   <w:szCs w:val="28"/>
                 </w:rPr>
-                <m:t>1-α</m:t>
+                <m:t>1-</m:t>
+              </m:r>
+              <m:r>
+                <m:rPr>
+                  <m:sty m:val="p"/>
+                </m:rPr>
+                <w:rPr>
+                  <w:rFonts w:ascii="Cambria Math" w:hAnsi="Cambria Math" w:cstheme="minorHAnsi"/>
+                  <w:sz w:val="30"/>
+                  <w:szCs w:val="28"/>
+                </w:rPr>
+                <m:t>γ</m:t>
               </m:r>
             </m:e>
           </m:d>
@@ -1495,7 +1517,18 @@
               <w:sz w:val="30"/>
               <w:szCs w:val="28"/>
             </w:rPr>
-            <m:t>α&lt;1</m:t>
+            <m:t>γ</m:t>
+          </m:r>
+          <m:r>
+            <m:rPr>
+              <m:sty m:val="p"/>
+            </m:rPr>
+            <w:rPr>
+              <w:rFonts w:ascii="Cambria Math" w:hAnsi="Cambria Math" w:cstheme="minorHAnsi"/>
+              <w:sz w:val="30"/>
+              <w:szCs w:val="28"/>
+            </w:rPr>
+            <m:t>&lt;1</m:t>
           </m:r>
         </m:oMath>
       </m:oMathPara>
@@ -1652,7 +1685,7 @@
               <w:sz w:val="30"/>
               <w:szCs w:val="28"/>
             </w:rPr>
-            <m:t>α</m:t>
+            <m:t>γ</m:t>
           </m:r>
           <m:r>
             <m:rPr>
@@ -1721,7 +1754,7 @@
               <w:sz w:val="30"/>
               <w:szCs w:val="28"/>
             </w:rPr>
-            <m:t>α</m:t>
+            <m:t>γ</m:t>
           </m:r>
           <m:r>
             <m:rPr>
@@ -1765,7 +1798,7 @@
                   <w:sz w:val="30"/>
                   <w:szCs w:val="28"/>
                 </w:rPr>
-                <m:t>α</m:t>
+                <m:t>γ</m:t>
               </m:r>
             </m:e>
           </m:d>
@@ -1855,7 +1888,7 @@
               <w:sz w:val="30"/>
               <w:szCs w:val="28"/>
             </w:rPr>
-            <m:t>α</m:t>
+            <m:t>γ</m:t>
           </m:r>
           <m:r>
             <m:rPr>
@@ -1910,7 +1943,7 @@
                       <w:sz w:val="30"/>
                       <w:szCs w:val="28"/>
                     </w:rPr>
-                    <m:t>α</m:t>
+                    <m:t>γ</m:t>
                   </m:r>
                 </m:e>
               </m:d>
@@ -2031,7 +2064,18 @@
                   <w:sz w:val="30"/>
                   <w:szCs w:val="28"/>
                 </w:rPr>
-                <m:t>α*</m:t>
+                <m:t>γ</m:t>
+              </m:r>
+              <m:r>
+                <m:rPr>
+                  <m:sty m:val="p"/>
+                </m:rPr>
+                <w:rPr>
+                  <w:rFonts w:ascii="Cambria Math" w:hAnsi="Cambria Math" w:cstheme="minorHAnsi"/>
+                  <w:sz w:val="30"/>
+                  <w:szCs w:val="28"/>
+                </w:rPr>
+                <m:t>*</m:t>
               </m:r>
               <m:f>
                 <m:fPr>
@@ -2072,7 +2116,29 @@
                           <w:sz w:val="30"/>
                           <w:szCs w:val="28"/>
                         </w:rPr>
-                        <m:t>(1-α)</m:t>
+                        <m:t>(1-</m:t>
+                      </m:r>
+                      <m:r>
+                        <m:rPr>
+                          <m:sty m:val="p"/>
+                        </m:rPr>
+                        <w:rPr>
+                          <w:rFonts w:ascii="Cambria Math" w:hAnsi="Cambria Math" w:cstheme="minorHAnsi"/>
+                          <w:sz w:val="30"/>
+                          <w:szCs w:val="28"/>
+                        </w:rPr>
+                        <m:t>γ</m:t>
+                      </m:r>
+                      <m:r>
+                        <m:rPr>
+                          <m:sty m:val="p"/>
+                        </m:rPr>
+                        <w:rPr>
+                          <w:rFonts w:ascii="Cambria Math" w:hAnsi="Cambria Math" w:cstheme="minorHAnsi"/>
+                          <w:sz w:val="30"/>
+                          <w:szCs w:val="28"/>
+                        </w:rPr>
+                        <m:t>)</m:t>
                       </m:r>
                       <m:ctrlPr>
                         <w:rPr>
@@ -2124,7 +2190,7 @@
                       <w:sz w:val="30"/>
                       <w:szCs w:val="28"/>
                     </w:rPr>
-                    <m:t>α</m:t>
+                    <m:t>γ</m:t>
                   </m:r>
                   <m:r>
                     <w:rPr>
@@ -2242,7 +2308,29 @@
                       <w:sz w:val="30"/>
                       <w:szCs w:val="28"/>
                     </w:rPr>
-                    <m:t>(1-α)</m:t>
+                    <m:t>(1-</m:t>
+                  </m:r>
+                  <m:r>
+                    <m:rPr>
+                      <m:sty m:val="p"/>
+                    </m:rPr>
+                    <w:rPr>
+                      <w:rFonts w:ascii="Cambria Math" w:hAnsi="Cambria Math" w:cstheme="minorHAnsi"/>
+                      <w:sz w:val="30"/>
+                      <w:szCs w:val="28"/>
+                    </w:rPr>
+                    <m:t>γ</m:t>
+                  </m:r>
+                  <m:r>
+                    <m:rPr>
+                      <m:sty m:val="p"/>
+                    </m:rPr>
+                    <w:rPr>
+                      <w:rFonts w:ascii="Cambria Math" w:hAnsi="Cambria Math" w:cstheme="minorHAnsi"/>
+                      <w:sz w:val="30"/>
+                      <w:szCs w:val="28"/>
+                    </w:rPr>
+                    <m:t>)</m:t>
                   </m:r>
                 </m:e>
                 <m:sup>
@@ -2436,7 +2524,29 @@
                   <w:sz w:val="30"/>
                   <w:szCs w:val="28"/>
                 </w:rPr>
-                <m:t>(1-α)</m:t>
+                <m:t>(1-</m:t>
+              </m:r>
+              <m:r>
+                <m:rPr>
+                  <m:sty m:val="p"/>
+                </m:rPr>
+                <w:rPr>
+                  <w:rFonts w:ascii="Cambria Math" w:hAnsi="Cambria Math" w:cstheme="minorHAnsi"/>
+                  <w:sz w:val="30"/>
+                  <w:szCs w:val="28"/>
+                </w:rPr>
+                <m:t>γ</m:t>
+              </m:r>
+              <m:r>
+                <m:rPr>
+                  <m:sty m:val="p"/>
+                </m:rPr>
+                <w:rPr>
+                  <w:rFonts w:ascii="Cambria Math" w:hAnsi="Cambria Math" w:cstheme="minorHAnsi"/>
+                  <w:sz w:val="30"/>
+                  <w:szCs w:val="28"/>
+                </w:rPr>
+                <m:t>)</m:t>
               </m:r>
               <m:ctrlPr>
                 <w:rPr>
@@ -2570,7 +2680,18 @@
                       <w:sz w:val="30"/>
                       <w:szCs w:val="28"/>
                     </w:rPr>
-                    <m:t>α)</m:t>
+                    <m:t>γ</m:t>
+                  </m:r>
+                  <m:r>
+                    <m:rPr>
+                      <m:sty m:val="p"/>
+                    </m:rPr>
+                    <w:rPr>
+                      <w:rFonts w:ascii="Cambria Math" w:hAnsi="Cambria Math" w:cstheme="minorHAnsi"/>
+                      <w:sz w:val="30"/>
+                      <w:szCs w:val="28"/>
+                    </w:rPr>
+                    <m:t>)</m:t>
                   </m:r>
                 </m:e>
                 <m:sup>
@@ -3337,6 +3458,9 @@
             <m:t>-1</m:t>
           </m:r>
           <m:r>
+            <m:rPr>
+              <m:sty m:val="p"/>
+            </m:rPr>
             <w:rPr>
               <w:sz w:val="30"/>
               <w:szCs w:val="28"/>
@@ -3512,6 +3636,9 @@
             <m:t>-1</m:t>
           </m:r>
           <m:r>
+            <m:rPr>
+              <m:sty m:val="p"/>
+            </m:rPr>
             <w:rPr>
               <w:sz w:val="30"/>
               <w:szCs w:val="28"/>
@@ -3528,8 +3655,6 @@
           <w:szCs w:val="28"/>
         </w:rPr>
       </w:pPr>
-      <w:bookmarkStart w:id="0" w:name="_GoBack"/>
-      <w:bookmarkEnd w:id="0"/>
     </w:p>
     <w:p>
       <w:pPr>

</xml_diff>